<commit_message>
UPD - Changes in 'Bolsa' mapping
</commit_message>
<xml_diff>
--- a/Descrição do Mapeamento.docx
+++ b/Descrição do Mapeamento.docx
@@ -1629,7 +1629,7 @@
         <w:t xml:space="preserve"> seu mapeamento foi o mais complexo pois esta entidade se relaciona com pelo menos outras três entidades. Assim sendo, como todos os relacionamentos possuíam o mesmo estilo de mapeamento segundo as recomendações dos slides (0-n, 1-1), então seus mapeamentos foram feitos por atributos nesta tabela.</w:t>
         <w:br w:type="textWrapping"/>
         <w:tab/>
-        <w:t xml:space="preserve">Além disso, essa entidade pertence ao nível mais alto de uma das hierarquias contidas no modelo conceitual. Para esse mapeamento, a abordagem escolhida fora a segunda alternativa proposta pelos slides da disciplina. Dessa forma, algumas garantias de integridade com o comando check se fizeram necessárias.</w:t>
+        <w:t xml:space="preserve">Além disso, essa entidade pertence ao nível mais alto de uma das hierarquias contidas no modelo conceitual. Para esse mapeamento, a abordagem escolhida fora a primeira alternativa proposta pelos slides da disciplina.</w:t>
         <w:br w:type="textWrapping"/>
         <w:tab/>
         <w:t xml:space="preserve">Portanto, o seguinte mapeamento foi feito:</w:t>
@@ -1855,6 +1855,72 @@
           <w:szCs w:val="20"/>
           <w:rtl w:val="0"/>
         </w:rPr>
+        <w:t xml:space="preserve">Relacionamento ‘Inscrição’:</w:t>
+      </w:r>
+      <w:r>
+        <w:rPr>
+          <w:sz w:val="20"/>
+          <w:szCs w:val="20"/>
+          <w:rtl w:val="0"/>
+        </w:rPr>
+        <w:t xml:space="preserve"> esta tabela foi utilizada para guardar os dados de conta do bolsista, pois, mesmo sendo o mesmo bolsista, é importante guardar as informações de qual conta foi depositado o dinheiro durante a realização da bolsa, para futuras buscas no sistema. Assim sendo, as chaves ‘contaAgencia’ e ‘contaNumero’ são opcionais, mas dependem da existência de benefício.</w:t>
+      </w:r>
+    </w:p>
+    <w:p>
+      <w:pPr>
+        <w:numPr>
+          <w:ilvl w:val="1"/>
+          <w:numId w:val="1"/>
+        </w:numPr>
+        <w:spacing w:line="360" w:lineRule="auto"/>
+        <w:ind w:left="1440" w:hanging="360"/>
+        <w:jc w:val="left"/>
+        <w:rPr>
+          <w:b w:val="1"/>
+          <w:sz w:val="20"/>
+          <w:szCs w:val="20"/>
+        </w:rPr>
+      </w:pPr>
+      <w:r>
+        <w:rPr>
+          <w:b w:val="1"/>
+          <w:sz w:val="20"/>
+          <w:szCs w:val="20"/>
+          <w:rtl w:val="0"/>
+        </w:rPr>
+        <w:t xml:space="preserve">MONITORIA:</w:t>
+      </w:r>
+      <w:r>
+        <w:rPr>
+          <w:sz w:val="20"/>
+          <w:szCs w:val="20"/>
+          <w:rtl w:val="0"/>
+        </w:rPr>
+        <w:t xml:space="preserve"> como fora utilizado a primeira abordagem para mapeamento de hierarquias para o modelo relacional, então a entidade ‘Monitoria’ deverá possuir uma tabela própria que referencia a tabela ‘Bolsas’:</w:t>
+      </w:r>
+    </w:p>
+    <w:p>
+      <w:pPr>
+        <w:numPr>
+          <w:ilvl w:val="2"/>
+          <w:numId w:val="1"/>
+        </w:numPr>
+        <w:spacing w:line="360" w:lineRule="auto"/>
+        <w:ind w:left="2160" w:hanging="360"/>
+        <w:jc w:val="left"/>
+        <w:rPr>
+          <w:b w:val="1"/>
+          <w:sz w:val="20"/>
+          <w:szCs w:val="20"/>
+        </w:rPr>
+      </w:pPr>
+      <w:r>
+        <w:rPr>
+          <w:b w:val="1"/>
+          <w:sz w:val="20"/>
+          <w:szCs w:val="20"/>
+          <w:rtl w:val="0"/>
+        </w:rPr>
         <w:t xml:space="preserve">Hierarquia:</w:t>
       </w:r>
       <w:r>
@@ -1863,7 +1929,7 @@
           <w:szCs w:val="20"/>
           <w:rtl w:val="0"/>
         </w:rPr>
-        <w:t xml:space="preserve"> como a bolsa de monitoria possui um relacionamento próprio, então é preciso garanti-lo apenas quando o tipo da bolsa for do tipo ‘monitoria’. Assim sendo, o mapeamento da hierarquia necessitou de um check para não haver o relacionamento ‘Monitoramento’ quando a bolsa for de iniciação científica:</w:t>
+        <w:t xml:space="preserve"> para manter o relacionamento de hierarquia, a chave primária ‘codBolsa’ foi criada que referencia a tabela ‘Bolsa’.</w:t>
       </w:r>
     </w:p>
     <w:p>
@@ -1888,15 +1954,48 @@
           <w:szCs w:val="20"/>
           <w:rtl w:val="0"/>
         </w:rPr>
-        <w:t xml:space="preserve">Tipo:</w:t>
-      </w:r>
-      <w:r>
-        <w:rPr>
-          <w:sz w:val="20"/>
-          <w:szCs w:val="20"/>
-          <w:rtl w:val="0"/>
-        </w:rPr>
-        <w:t xml:space="preserve"> foi criada uma chave não-nula que identifica o tipo de bolsa de graduação, sendo que os possíveis valores que ela pode assumir são ‘ic’ ou ‘monitoria’.</w:t>
+        <w:t xml:space="preserve">Relacionamento ‘Monitoramento’:</w:t>
+      </w:r>
+      <w:r>
+        <w:rPr>
+          <w:sz w:val="20"/>
+          <w:szCs w:val="20"/>
+          <w:rtl w:val="0"/>
+        </w:rPr>
+        <w:t xml:space="preserve"> como o relacionamento é (0,n):(1,1), então o mapeamento mais adequado se dá pela criação de colunas em alguma das tabelas que compõem o relacionamento. Assim sendo, foram criadas duas colunas nesta tabela para realizar a ligação com a tabela ‘Turma’ de modo a manter o relacionamento - chaves não-nulas ‘codTurma’ e ‘codDisc’.</w:t>
+      </w:r>
+    </w:p>
+    <w:p>
+      <w:pPr>
+        <w:numPr>
+          <w:ilvl w:val="1"/>
+          <w:numId w:val="1"/>
+        </w:numPr>
+        <w:spacing w:line="360" w:lineRule="auto"/>
+        <w:ind w:left="1440" w:hanging="360"/>
+        <w:jc w:val="left"/>
+        <w:rPr>
+          <w:b w:val="1"/>
+          <w:sz w:val="20"/>
+          <w:szCs w:val="20"/>
+        </w:rPr>
+      </w:pPr>
+      <w:r>
+        <w:rPr>
+          <w:b w:val="1"/>
+          <w:sz w:val="20"/>
+          <w:szCs w:val="20"/>
+          <w:rtl w:val="0"/>
+        </w:rPr>
+        <w:t xml:space="preserve">INICIAÇÃO CIENTÍFICA:</w:t>
+      </w:r>
+      <w:r>
+        <w:rPr>
+          <w:sz w:val="20"/>
+          <w:szCs w:val="20"/>
+          <w:rtl w:val="0"/>
+        </w:rPr>
+        <w:t xml:space="preserve"> assim como a bolsa de monitoria, o mapeamento desta entidade ficou com uma referência a tabela ‘Bolsa’ e seus atributos e relacionamentos:</w:t>
       </w:r>
     </w:p>
     <w:p>
@@ -1921,15 +2020,48 @@
           <w:szCs w:val="20"/>
           <w:rtl w:val="0"/>
         </w:rPr>
-        <w:t xml:space="preserve">Relacionamento ‘Monitoramento’:</w:t>
-      </w:r>
-      <w:r>
-        <w:rPr>
-          <w:sz w:val="20"/>
-          <w:szCs w:val="20"/>
-          <w:rtl w:val="0"/>
-        </w:rPr>
-        <w:t xml:space="preserve"> este relacionamento foi mapeado nesta tabela pois fica mais fácil garantir que apenas as bolsas de monitoria terão ligação com a tabela ‘Turma’. Assim sendo, foi necessário criar a chave estrangeira opcional e composta que refere-se a tabela ‘Turma’ com a adição das chaves ‘turmaMonitoriaCod’ e ‘turmaMonitoriaDisc’.</w:t>
+        <w:t xml:space="preserve">Hierarquia:</w:t>
+      </w:r>
+      <w:r>
+        <w:rPr>
+          <w:sz w:val="20"/>
+          <w:szCs w:val="20"/>
+          <w:rtl w:val="0"/>
+        </w:rPr>
+        <w:t xml:space="preserve"> foi criada a chave primária ‘codBolsa’ que referencia a tabela ‘Bolsa’ - com o mesmo intuito do mapeamento da entidade ‘Monitoria’.</w:t>
+      </w:r>
+    </w:p>
+    <w:p>
+      <w:pPr>
+        <w:numPr>
+          <w:ilvl w:val="2"/>
+          <w:numId w:val="1"/>
+        </w:numPr>
+        <w:spacing w:line="360" w:lineRule="auto"/>
+        <w:ind w:left="2160" w:hanging="360"/>
+        <w:jc w:val="left"/>
+        <w:rPr>
+          <w:b w:val="1"/>
+          <w:sz w:val="20"/>
+          <w:szCs w:val="20"/>
+        </w:rPr>
+      </w:pPr>
+      <w:r>
+        <w:rPr>
+          <w:b w:val="1"/>
+          <w:sz w:val="20"/>
+          <w:szCs w:val="20"/>
+          <w:rtl w:val="0"/>
+        </w:rPr>
+        <w:t xml:space="preserve">Nome:</w:t>
+      </w:r>
+      <w:r>
+        <w:rPr>
+          <w:sz w:val="20"/>
+          <w:szCs w:val="20"/>
+          <w:rtl w:val="0"/>
+        </w:rPr>
+        <w:t xml:space="preserve"> foi mapeado para a chave não-nula chamada ‘nome’. </w:t>
       </w:r>
     </w:p>
     <w:p>

</xml_diff>